<commit_message>
Jinja bug in requesting entire student record
</commit_message>
<xml_diff>
--- a/docassemble/StudentEvaluations/data/templates/educational_evaluations_entire_record_request_template.docx
+++ b/docassemble/StudentEvaluations/data/templates/educational_evaluations_entire_record_request_template.docx
@@ -1,6 +1,6 @@
 
 <file path=word/document.xml><?xml version="1.0" encoding="utf-8"?>
-<w:document xmlns:wpc="http://schemas.microsoft.com/office/word/2010/wordprocessingCanvas" xmlns:cx="http://schemas.microsoft.com/office/drawing/2014/chartex" xmlns:cx1="http://schemas.microsoft.com/office/drawing/2015/9/8/chartex" xmlns:cx2="http://schemas.microsoft.com/office/drawing/2015/10/21/chartex" xmlns:cx3="http://schemas.microsoft.com/office/drawing/2016/5/9/chartex" xmlns:cx4="http://schemas.microsoft.com/office/drawing/2016/5/10/chartex" xmlns:cx5="http://schemas.microsoft.com/office/drawing/2016/5/11/chartex" xmlns:cx6="http://schemas.microsoft.com/office/drawing/2016/5/12/chartex" xmlns:cx7="http://schemas.microsoft.com/office/drawing/2016/5/13/chartex" xmlns:cx8="http://schemas.microsoft.com/office/drawing/2016/5/14/chartex" xmlns:mc="http://schemas.openxmlformats.org/markup-compatibility/2006" xmlns:aink="http://schemas.microsoft.com/office/drawing/2016/ink" xmlns:am3d="http://schemas.microsoft.com/office/drawing/2017/model3d" xmlns:o="urn:schemas-microsoft-com:office:office" xmlns:r="http://schemas.openxmlformats.org/officeDocument/2006/relationships" xmlns:m="http://schemas.openxmlformats.org/officeDocument/2006/math" xmlns:v="urn:schemas-microsoft-com:vml" xmlns:wp14="http://schemas.microsoft.com/office/word/2010/wordprocessingDrawing" xmlns:wp="http://schemas.openxmlformats.org/drawingml/2006/wordprocessingDrawing" xmlns:w10="urn:schemas-microsoft-com:office:word" xmlns:w="http://schemas.openxmlformats.org/wordprocessingml/2006/main" xmlns:w14="http://schemas.microsoft.com/office/word/2010/wordml" xmlns:w15="http://schemas.microsoft.com/office/word/2012/wordml" xmlns:w16cid="http://schemas.microsoft.com/office/word/2016/wordml/cid" xmlns:w16se="http://schemas.microsoft.com/office/word/2015/wordml/symex" xmlns:wpg="http://schemas.microsoft.com/office/word/2010/wordprocessingGroup" xmlns:wpi="http://schemas.microsoft.com/office/word/2010/wordprocessingInk" xmlns:wne="http://schemas.microsoft.com/office/word/2006/wordml" xmlns:wps="http://schemas.microsoft.com/office/word/2010/wordprocessingShape" mc:Ignorable="w14 w15 w16se w16cid wp14">
+<w:document xmlns:wpc="http://schemas.microsoft.com/office/word/2010/wordprocessingCanvas" xmlns:cx="http://schemas.microsoft.com/office/drawing/2014/chartex" xmlns:cx1="http://schemas.microsoft.com/office/drawing/2015/9/8/chartex" xmlns:mc="http://schemas.openxmlformats.org/markup-compatibility/2006" xmlns:o="urn:schemas-microsoft-com:office:office" xmlns:r="http://schemas.openxmlformats.org/officeDocument/2006/relationships" xmlns:m="http://schemas.openxmlformats.org/officeDocument/2006/math" xmlns:v="urn:schemas-microsoft-com:vml" xmlns:wp14="http://schemas.microsoft.com/office/word/2010/wordprocessingDrawing" xmlns:wp="http://schemas.openxmlformats.org/drawingml/2006/wordprocessingDrawing" xmlns:w10="urn:schemas-microsoft-com:office:word" xmlns:w="http://schemas.openxmlformats.org/wordprocessingml/2006/main" xmlns:w14="http://schemas.microsoft.com/office/word/2010/wordml" xmlns:w15="http://schemas.microsoft.com/office/word/2012/wordml" xmlns:w16se="http://schemas.microsoft.com/office/word/2015/wordml/symex" xmlns:wpg="http://schemas.microsoft.com/office/word/2010/wordprocessingGroup" xmlns:wpi="http://schemas.microsoft.com/office/word/2010/wordprocessingInk" xmlns:wne="http://schemas.microsoft.com/office/word/2006/wordml" xmlns:wps="http://schemas.microsoft.com/office/word/2010/wordprocessingShape" mc:Ignorable="w14 w15 w16se wp14">
   <w:body>
     <w:p>
       <w:pPr>
@@ -9,173 +9,57 @@
           <w:szCs w:val="24"/>
         </w:rPr>
       </w:pPr>
-      <w:proofErr w:type="gramStart"/>
-      <w:r>
-        <w:rPr>
-          <w:sz w:val="24"/>
-          <w:szCs w:val="24"/>
-        </w:rPr>
-        <w:t xml:space="preserve">{{ </w:t>
-      </w:r>
-      <w:proofErr w:type="spellStart"/>
-      <w:r>
-        <w:rPr>
-          <w:sz w:val="24"/>
-          <w:szCs w:val="24"/>
-        </w:rPr>
-        <w:t>requestor.name</w:t>
-      </w:r>
-      <w:proofErr w:type="gramEnd"/>
-      <w:r>
-        <w:rPr>
-          <w:sz w:val="24"/>
-          <w:szCs w:val="24"/>
-        </w:rPr>
-        <w:t>.full</w:t>
-      </w:r>
-      <w:proofErr w:type="spellEnd"/>
-      <w:r>
-        <w:rPr>
-          <w:sz w:val="24"/>
-          <w:szCs w:val="24"/>
-        </w:rPr>
-        <w:t>() }}</w:t>
-      </w:r>
-    </w:p>
-    <w:p>
-      <w:pPr>
-        <w:rPr>
-          <w:sz w:val="24"/>
-          <w:szCs w:val="24"/>
-        </w:rPr>
-      </w:pPr>
-      <w:proofErr w:type="gramStart"/>
-      <w:r>
-        <w:rPr>
-          <w:sz w:val="24"/>
-          <w:szCs w:val="24"/>
-        </w:rPr>
-        <w:t xml:space="preserve">{{ </w:t>
-      </w:r>
-      <w:proofErr w:type="spellStart"/>
-      <w:r>
-        <w:rPr>
-          <w:sz w:val="24"/>
-          <w:szCs w:val="24"/>
-        </w:rPr>
-        <w:t>requestor</w:t>
-      </w:r>
-      <w:proofErr w:type="gramEnd"/>
-      <w:r>
-        <w:rPr>
-          <w:sz w:val="24"/>
-          <w:szCs w:val="24"/>
-        </w:rPr>
-        <w:t>.address.address</w:t>
-      </w:r>
-      <w:proofErr w:type="spellEnd"/>
-      <w:r>
-        <w:rPr>
-          <w:sz w:val="24"/>
-          <w:szCs w:val="24"/>
-        </w:rPr>
-        <w:t xml:space="preserve"> }}</w:t>
-      </w:r>
-    </w:p>
-    <w:p>
-      <w:pPr>
-        <w:rPr>
-          <w:sz w:val="24"/>
-          <w:szCs w:val="24"/>
-        </w:rPr>
-      </w:pPr>
-      <w:proofErr w:type="gramStart"/>
-      <w:r>
-        <w:rPr>
-          <w:sz w:val="24"/>
-          <w:szCs w:val="24"/>
-        </w:rPr>
-        <w:t xml:space="preserve">{{ </w:t>
-      </w:r>
-      <w:proofErr w:type="spellStart"/>
-      <w:r>
-        <w:rPr>
-          <w:sz w:val="24"/>
-          <w:szCs w:val="24"/>
-        </w:rPr>
-        <w:t>requestor</w:t>
-      </w:r>
-      <w:proofErr w:type="gramEnd"/>
-      <w:r>
-        <w:rPr>
-          <w:sz w:val="24"/>
-          <w:szCs w:val="24"/>
-        </w:rPr>
-        <w:t>.address.city</w:t>
-      </w:r>
-      <w:proofErr w:type="spellEnd"/>
-      <w:r>
-        <w:rPr>
-          <w:sz w:val="24"/>
-          <w:szCs w:val="24"/>
-        </w:rPr>
-        <w:t xml:space="preserve"> }}, {{ </w:t>
-      </w:r>
-      <w:proofErr w:type="spellStart"/>
-      <w:r>
-        <w:rPr>
-          <w:sz w:val="24"/>
-          <w:szCs w:val="24"/>
-        </w:rPr>
-        <w:t>requestor.address.state</w:t>
-      </w:r>
-      <w:proofErr w:type="spellEnd"/>
-      <w:r>
-        <w:rPr>
-          <w:sz w:val="24"/>
-          <w:szCs w:val="24"/>
-        </w:rPr>
-        <w:t xml:space="preserve"> }} {{requestor.address.zip }}</w:t>
-      </w:r>
-    </w:p>
-    <w:p>
-      <w:pPr>
-        <w:rPr>
-          <w:sz w:val="24"/>
-          <w:szCs w:val="24"/>
-        </w:rPr>
-      </w:pPr>
-      <w:proofErr w:type="gramStart"/>
-      <w:r>
-        <w:rPr>
-          <w:sz w:val="24"/>
-          <w:szCs w:val="24"/>
-        </w:rPr>
-        <w:t xml:space="preserve">{{ </w:t>
-      </w:r>
-      <w:proofErr w:type="spellStart"/>
-      <w:r>
-        <w:rPr>
-          <w:sz w:val="24"/>
-          <w:szCs w:val="24"/>
-        </w:rPr>
-        <w:t>requestor</w:t>
-      </w:r>
-      <w:proofErr w:type="gramEnd"/>
-      <w:r>
-        <w:rPr>
-          <w:sz w:val="24"/>
-          <w:szCs w:val="24"/>
-        </w:rPr>
-        <w:t>.phone_number</w:t>
-      </w:r>
-      <w:proofErr w:type="spellEnd"/>
-      <w:r>
-        <w:rPr>
-          <w:sz w:val="24"/>
-          <w:szCs w:val="24"/>
-        </w:rPr>
-        <w:t xml:space="preserve"> }} </w:t>
+      <w:r>
+        <w:rPr>
+          <w:sz w:val="24"/>
+          <w:szCs w:val="24"/>
+        </w:rPr>
+        <w:t>{{ requestor.name.full() }}</w:t>
+      </w:r>
+    </w:p>
+    <w:p>
+      <w:pPr>
+        <w:rPr>
+          <w:sz w:val="24"/>
+          <w:szCs w:val="24"/>
+        </w:rPr>
+      </w:pPr>
+      <w:r>
+        <w:rPr>
+          <w:sz w:val="24"/>
+          <w:szCs w:val="24"/>
+        </w:rPr>
+        <w:t>{{ requestor.address.address }}</w:t>
+      </w:r>
+    </w:p>
+    <w:p>
+      <w:pPr>
+        <w:rPr>
+          <w:sz w:val="24"/>
+          <w:szCs w:val="24"/>
+        </w:rPr>
+      </w:pPr>
+      <w:r>
+        <w:rPr>
+          <w:sz w:val="24"/>
+          <w:szCs w:val="24"/>
+        </w:rPr>
+        <w:t>{{ requestor.address.city }}, {{ requestor.address.state }} {{requestor.address.zip }}</w:t>
+      </w:r>
+    </w:p>
+    <w:p>
+      <w:pPr>
+        <w:rPr>
+          <w:sz w:val="24"/>
+          <w:szCs w:val="24"/>
+        </w:rPr>
+      </w:pPr>
+      <w:r>
+        <w:rPr>
+          <w:sz w:val="24"/>
+          <w:szCs w:val="24"/>
+        </w:rPr>
+        <w:t xml:space="preserve">{{ requestor.phone_number }} </w:t>
       </w:r>
     </w:p>
     <w:p>
@@ -200,205 +84,80 @@
           <w:szCs w:val="24"/>
         </w:rPr>
       </w:pPr>
-      <w:proofErr w:type="gramStart"/>
-      <w:r>
-        <w:rPr>
-          <w:sz w:val="24"/>
-          <w:szCs w:val="24"/>
-        </w:rPr>
-        <w:t xml:space="preserve">{{ </w:t>
-      </w:r>
-      <w:proofErr w:type="spellStart"/>
-      <w:r>
-        <w:rPr>
-          <w:sz w:val="24"/>
-          <w:szCs w:val="24"/>
-        </w:rPr>
-        <w:t>format</w:t>
-      </w:r>
-      <w:proofErr w:type="gramEnd"/>
-      <w:r>
-        <w:rPr>
-          <w:sz w:val="24"/>
-          <w:szCs w:val="24"/>
-        </w:rPr>
-        <w:t>_date</w:t>
-      </w:r>
-      <w:proofErr w:type="spellEnd"/>
-      <w:r>
-        <w:rPr>
-          <w:sz w:val="24"/>
-          <w:szCs w:val="24"/>
-        </w:rPr>
-        <w:t>(today()) }}</w:t>
-      </w:r>
-    </w:p>
-    <w:p>
-      <w:pPr>
-        <w:rPr>
-          <w:sz w:val="24"/>
-          <w:szCs w:val="24"/>
-        </w:rPr>
-      </w:pPr>
-    </w:p>
-    <w:p>
-      <w:pPr>
-        <w:rPr>
-          <w:sz w:val="24"/>
-          <w:szCs w:val="24"/>
-        </w:rPr>
-      </w:pPr>
-      <w:proofErr w:type="gramStart"/>
-      <w:r>
-        <w:rPr>
-          <w:sz w:val="24"/>
-          <w:szCs w:val="24"/>
-        </w:rPr>
-        <w:t xml:space="preserve">{{ </w:t>
-      </w:r>
-      <w:proofErr w:type="spellStart"/>
-      <w:r>
-        <w:rPr>
-          <w:sz w:val="24"/>
-          <w:szCs w:val="24"/>
-        </w:rPr>
-        <w:t>school</w:t>
-      </w:r>
-      <w:proofErr w:type="gramEnd"/>
-      <w:r>
-        <w:rPr>
-          <w:sz w:val="24"/>
-          <w:szCs w:val="24"/>
-        </w:rPr>
-        <w:t>.recipient</w:t>
-      </w:r>
-      <w:proofErr w:type="spellEnd"/>
-      <w:r>
-        <w:rPr>
-          <w:sz w:val="24"/>
-          <w:szCs w:val="24"/>
-        </w:rPr>
-        <w:t xml:space="preserve"> }}</w:t>
-      </w:r>
-    </w:p>
-    <w:p>
-      <w:pPr>
-        <w:rPr>
-          <w:sz w:val="24"/>
-          <w:szCs w:val="24"/>
-        </w:rPr>
-      </w:pPr>
-      <w:proofErr w:type="gramStart"/>
-      <w:r>
-        <w:rPr>
-          <w:sz w:val="24"/>
-          <w:szCs w:val="24"/>
-        </w:rPr>
-        <w:t>{{ school.name</w:t>
-      </w:r>
-      <w:proofErr w:type="gramEnd"/>
-      <w:r>
-        <w:rPr>
-          <w:sz w:val="24"/>
-          <w:szCs w:val="24"/>
-        </w:rPr>
-        <w:t xml:space="preserve"> }}</w:t>
-      </w:r>
-    </w:p>
-    <w:p>
-      <w:pPr>
-        <w:rPr>
-          <w:sz w:val="24"/>
-          <w:szCs w:val="24"/>
-        </w:rPr>
-      </w:pPr>
-      <w:proofErr w:type="gramStart"/>
-      <w:r>
-        <w:rPr>
-          <w:sz w:val="24"/>
-          <w:szCs w:val="24"/>
-        </w:rPr>
-        <w:t xml:space="preserve">{{ </w:t>
-      </w:r>
-      <w:proofErr w:type="spellStart"/>
-      <w:r>
-        <w:rPr>
-          <w:sz w:val="24"/>
-          <w:szCs w:val="24"/>
-        </w:rPr>
-        <w:t>school</w:t>
-      </w:r>
-      <w:proofErr w:type="gramEnd"/>
-      <w:r>
-        <w:rPr>
-          <w:sz w:val="24"/>
-          <w:szCs w:val="24"/>
-        </w:rPr>
-        <w:t>.address.address</w:t>
-      </w:r>
-      <w:proofErr w:type="spellEnd"/>
-      <w:r>
-        <w:rPr>
-          <w:sz w:val="24"/>
-          <w:szCs w:val="24"/>
-        </w:rPr>
-        <w:t xml:space="preserve"> }}</w:t>
-      </w:r>
-    </w:p>
-    <w:p>
-      <w:pPr>
-        <w:rPr>
-          <w:sz w:val="24"/>
-          <w:szCs w:val="24"/>
-        </w:rPr>
-      </w:pPr>
-      <w:proofErr w:type="gramStart"/>
-      <w:r>
-        <w:rPr>
-          <w:sz w:val="24"/>
-          <w:szCs w:val="24"/>
-        </w:rPr>
-        <w:t xml:space="preserve">{{ </w:t>
-      </w:r>
-      <w:proofErr w:type="spellStart"/>
-      <w:r>
-        <w:rPr>
-          <w:sz w:val="24"/>
-          <w:szCs w:val="24"/>
-        </w:rPr>
-        <w:t>school</w:t>
-      </w:r>
-      <w:proofErr w:type="gramEnd"/>
-      <w:r>
-        <w:rPr>
-          <w:sz w:val="24"/>
-          <w:szCs w:val="24"/>
-        </w:rPr>
-        <w:t>.address.city</w:t>
-      </w:r>
-      <w:proofErr w:type="spellEnd"/>
-      <w:r>
-        <w:rPr>
-          <w:sz w:val="24"/>
-          <w:szCs w:val="24"/>
-        </w:rPr>
-        <w:t xml:space="preserve"> }}, {{ </w:t>
-      </w:r>
-      <w:proofErr w:type="spellStart"/>
-      <w:r>
-        <w:rPr>
-          <w:sz w:val="24"/>
-          <w:szCs w:val="24"/>
-        </w:rPr>
-        <w:t>school.address.state</w:t>
-      </w:r>
-      <w:proofErr w:type="spellEnd"/>
-      <w:r>
-        <w:rPr>
-          <w:sz w:val="24"/>
-          <w:szCs w:val="24"/>
-        </w:rPr>
-        <w:t xml:space="preserve"> }} {{ school.address.zip}}</w:t>
+      <w:r>
+        <w:rPr>
+          <w:sz w:val="24"/>
+          <w:szCs w:val="24"/>
+        </w:rPr>
+        <w:t>{{ format_date(today()) }}</w:t>
+      </w:r>
+    </w:p>
+    <w:p>
+      <w:pPr>
+        <w:rPr>
+          <w:sz w:val="24"/>
+          <w:szCs w:val="24"/>
+        </w:rPr>
+      </w:pPr>
+    </w:p>
+    <w:p>
+      <w:pPr>
+        <w:rPr>
+          <w:sz w:val="24"/>
+          <w:szCs w:val="24"/>
+        </w:rPr>
+      </w:pPr>
+      <w:r>
+        <w:rPr>
+          <w:sz w:val="24"/>
+          <w:szCs w:val="24"/>
+        </w:rPr>
+        <w:t>{{ school.recipient }}</w:t>
+      </w:r>
+    </w:p>
+    <w:p>
+      <w:pPr>
+        <w:rPr>
+          <w:sz w:val="24"/>
+          <w:szCs w:val="24"/>
+        </w:rPr>
+      </w:pPr>
+      <w:r>
+        <w:rPr>
+          <w:sz w:val="24"/>
+          <w:szCs w:val="24"/>
+        </w:rPr>
+        <w:t>{{ school.name }}</w:t>
+      </w:r>
+    </w:p>
+    <w:p>
+      <w:pPr>
+        <w:rPr>
+          <w:sz w:val="24"/>
+          <w:szCs w:val="24"/>
+        </w:rPr>
+      </w:pPr>
+      <w:r>
+        <w:rPr>
+          <w:sz w:val="24"/>
+          <w:szCs w:val="24"/>
+        </w:rPr>
+        <w:t>{{ school.address.address }}</w:t>
+      </w:r>
+    </w:p>
+    <w:p>
+      <w:pPr>
+        <w:rPr>
+          <w:sz w:val="24"/>
+          <w:szCs w:val="24"/>
+        </w:rPr>
+      </w:pPr>
+      <w:r>
+        <w:rPr>
+          <w:sz w:val="24"/>
+          <w:szCs w:val="24"/>
+        </w:rPr>
+        <w:t>{{ school.address.city }}, {{ school.address.state }} {{ school.address.zip}}</w:t>
       </w:r>
     </w:p>
     <w:p>
@@ -438,43 +197,7 @@
           <w:szCs w:val="24"/>
         </w:rPr>
         <w:tab/>
-        <w:t xml:space="preserve">Requesting entire student record for </w:t>
-      </w:r>
-      <w:proofErr w:type="gramStart"/>
-      <w:r>
-        <w:rPr>
-          <w:b/>
-          <w:sz w:val="24"/>
-          <w:szCs w:val="24"/>
-        </w:rPr>
-        <w:t>{{ student.name</w:t>
-      </w:r>
-      <w:proofErr w:type="gramEnd"/>
-      <w:r>
-        <w:rPr>
-          <w:b/>
-          <w:sz w:val="24"/>
-          <w:szCs w:val="24"/>
-        </w:rPr>
-        <w:t xml:space="preserve"> }}; {{ </w:t>
-      </w:r>
-      <w:proofErr w:type="spellStart"/>
-      <w:r>
-        <w:rPr>
-          <w:b/>
-          <w:sz w:val="24"/>
-          <w:szCs w:val="24"/>
-        </w:rPr>
-        <w:t>student.birthdate</w:t>
-      </w:r>
-      <w:proofErr w:type="spellEnd"/>
-      <w:r>
-        <w:rPr>
-          <w:b/>
-          <w:sz w:val="24"/>
-          <w:szCs w:val="24"/>
-        </w:rPr>
-        <w:t xml:space="preserve"> }}</w:t>
+        <w:t>Requesting entire student record for {{ student.name }}; {{ student.birthdate }}</w:t>
       </w:r>
     </w:p>
     <w:p>
@@ -518,39 +241,7 @@
           <w:sz w:val="24"/>
           <w:szCs w:val="24"/>
         </w:rPr>
-        <w:t xml:space="preserve">recipient.name </w:t>
-      </w:r>
-      <w:proofErr w:type="gramStart"/>
-      <w:r>
-        <w:rPr>
-          <w:sz w:val="24"/>
-          <w:szCs w:val="24"/>
-        </w:rPr>
-        <w:t>%}{</w:t>
-      </w:r>
-      <w:proofErr w:type="gramEnd"/>
-      <w:r>
-        <w:rPr>
-          <w:sz w:val="24"/>
-          <w:szCs w:val="24"/>
-        </w:rPr>
-        <w:t>{</w:t>
-      </w:r>
-      <w:proofErr w:type="spellStart"/>
-      <w:r>
-        <w:rPr>
-          <w:sz w:val="24"/>
-          <w:szCs w:val="24"/>
-        </w:rPr>
-        <w:t>school.recipient.name.full</w:t>
-      </w:r>
-      <w:proofErr w:type="spellEnd"/>
-      <w:r>
-        <w:rPr>
-          <w:sz w:val="24"/>
-          <w:szCs w:val="24"/>
-        </w:rPr>
-        <w:t>() }} {% else %} To Whom it May Concern {% endif %}:</w:t>
+        <w:t>recipient.name %}{{school.recipient.name.full() }} {% else %} To Whom it May Concern {% endif %}:</w:t>
       </w:r>
     </w:p>
     <w:p>
@@ -580,23 +271,7 @@
           <w:sz w:val="24"/>
           <w:szCs w:val="24"/>
         </w:rPr>
-        <w:t xml:space="preserve">I am requesting copies of my child, {{ </w:t>
-      </w:r>
-      <w:proofErr w:type="spellStart"/>
-      <w:r>
-        <w:rPr>
-          <w:sz w:val="24"/>
-          <w:szCs w:val="24"/>
-        </w:rPr>
-        <w:t>student.name.full</w:t>
-      </w:r>
-      <w:proofErr w:type="spellEnd"/>
-      <w:r>
-        <w:rPr>
-          <w:sz w:val="24"/>
-          <w:szCs w:val="24"/>
-        </w:rPr>
-        <w:t>() }}</w:t>
+        <w:t>I am requesting copies of my child, {{ student.name.full() }}</w:t>
       </w:r>
       <w:r>
         <w:rPr>
@@ -771,41 +446,13 @@
           <w:szCs w:val="24"/>
         </w:rPr>
       </w:pPr>
-      <w:proofErr w:type="gramStart"/>
       <w:r>
         <w:rPr>
           <w:color w:val="000000"/>
           <w:sz w:val="24"/>
           <w:szCs w:val="24"/>
         </w:rPr>
-        <w:t xml:space="preserve">{{ </w:t>
-      </w:r>
-      <w:proofErr w:type="spellStart"/>
-      <w:r>
-        <w:rPr>
-          <w:color w:val="000000"/>
-          <w:sz w:val="24"/>
-          <w:szCs w:val="24"/>
-        </w:rPr>
-        <w:t>requestor</w:t>
-      </w:r>
-      <w:proofErr w:type="gramEnd"/>
-      <w:r>
-        <w:rPr>
-          <w:color w:val="000000"/>
-          <w:sz w:val="24"/>
-          <w:szCs w:val="24"/>
-        </w:rPr>
-        <w:t>.signature</w:t>
-      </w:r>
-      <w:proofErr w:type="spellEnd"/>
-      <w:r>
-        <w:rPr>
-          <w:color w:val="000000"/>
-          <w:sz w:val="24"/>
-          <w:szCs w:val="24"/>
-        </w:rPr>
-        <w:t xml:space="preserve"> }}</w:t>
+        <w:t>{{ requestor.signature }}</w:t>
       </w:r>
     </w:p>
     <w:p>
@@ -838,76 +485,35 @@
           <w:szCs w:val="24"/>
         </w:rPr>
       </w:pPr>
-      <w:proofErr w:type="gramStart"/>
-      <w:r>
-        <w:rPr>
-          <w:sz w:val="24"/>
-          <w:szCs w:val="24"/>
-        </w:rPr>
-        <w:t xml:space="preserve">{{ </w:t>
-      </w:r>
-      <w:proofErr w:type="spellStart"/>
-      <w:r>
-        <w:rPr>
-          <w:sz w:val="24"/>
-          <w:szCs w:val="24"/>
-        </w:rPr>
-        <w:t>requestor.name</w:t>
-      </w:r>
-      <w:proofErr w:type="gramEnd"/>
-      <w:r>
-        <w:rPr>
-          <w:sz w:val="24"/>
-          <w:szCs w:val="24"/>
-        </w:rPr>
-        <w:t>.full</w:t>
-      </w:r>
-      <w:proofErr w:type="spellEnd"/>
-      <w:r>
-        <w:rPr>
-          <w:sz w:val="24"/>
-          <w:szCs w:val="24"/>
-        </w:rPr>
-        <w:t>() }}</w:t>
-      </w:r>
-    </w:p>
-    <w:p>
-      <w:pPr>
-        <w:rPr>
-          <w:sz w:val="24"/>
-          <w:szCs w:val="24"/>
-        </w:rPr>
-      </w:pPr>
-    </w:p>
-    <w:p>
-      <w:pPr>
-        <w:rPr>
-          <w:sz w:val="24"/>
-          <w:szCs w:val="24"/>
-        </w:rPr>
-      </w:pPr>
-      <w:r>
-        <w:rPr>
-          <w:sz w:val="24"/>
-          <w:szCs w:val="24"/>
-        </w:rPr>
-        <w:t xml:space="preserve">{%p if </w:t>
-      </w:r>
-      <w:proofErr w:type="spellStart"/>
-      <w:r>
-        <w:rPr>
-          <w:sz w:val="24"/>
-          <w:szCs w:val="24"/>
-        </w:rPr>
-        <w:t>school.special_education_director.requestor_knows_name</w:t>
-      </w:r>
-      <w:proofErr w:type="spellEnd"/>
-      <w:r>
-        <w:rPr>
-          <w:sz w:val="24"/>
-          <w:szCs w:val="24"/>
-        </w:rPr>
-        <w:t xml:space="preserve"> %}</w:t>
+      <w:r>
+        <w:rPr>
+          <w:sz w:val="24"/>
+          <w:szCs w:val="24"/>
+        </w:rPr>
+        <w:t>{{ requestor.name.full() }}</w:t>
+      </w:r>
+    </w:p>
+    <w:p>
+      <w:pPr>
+        <w:rPr>
+          <w:sz w:val="24"/>
+          <w:szCs w:val="24"/>
+        </w:rPr>
+      </w:pPr>
+    </w:p>
+    <w:p>
+      <w:pPr>
+        <w:rPr>
+          <w:sz w:val="24"/>
+          <w:szCs w:val="24"/>
+        </w:rPr>
+      </w:pPr>
+      <w:r>
+        <w:rPr>
+          <w:sz w:val="24"/>
+          <w:szCs w:val="24"/>
+        </w:rPr>
+        <w:t>{%p if school.special_education_director.requestor_knows_name %}</w:t>
       </w:r>
     </w:p>
     <w:p>
@@ -939,58 +545,46 @@
           <w:szCs w:val="24"/>
         </w:rPr>
       </w:pPr>
-      <w:proofErr w:type="gramStart"/>
-      <w:r>
-        <w:rPr>
-          <w:sz w:val="24"/>
-          <w:szCs w:val="24"/>
-        </w:rPr>
-        <w:t xml:space="preserve">{{ </w:t>
-      </w:r>
-      <w:proofErr w:type="spellStart"/>
-      <w:r>
-        <w:rPr>
-          <w:sz w:val="24"/>
-          <w:szCs w:val="24"/>
-        </w:rPr>
-        <w:t>school.special_education_director.name</w:t>
-      </w:r>
-      <w:proofErr w:type="gramEnd"/>
-      <w:r>
-        <w:rPr>
-          <w:sz w:val="24"/>
-          <w:szCs w:val="24"/>
-        </w:rPr>
-        <w:t>.full</w:t>
-      </w:r>
-      <w:proofErr w:type="spellEnd"/>
-      <w:r>
-        <w:rPr>
-          <w:sz w:val="24"/>
-          <w:szCs w:val="24"/>
-        </w:rPr>
-        <w:t>()}}</w:t>
-      </w:r>
-    </w:p>
-    <w:p>
-      <w:pPr>
-        <w:rPr>
-          <w:sz w:val="24"/>
-          <w:szCs w:val="24"/>
-        </w:rPr>
-      </w:pPr>
-      <w:r>
-        <w:rPr>
-          <w:sz w:val="24"/>
-          <w:szCs w:val="24"/>
-        </w:rPr>
-        <w:t>{%p else %}</w:t>
-      </w:r>
-    </w:p>
-    <w:p>
+      <w:r>
+        <w:rPr>
+          <w:sz w:val="24"/>
+          <w:szCs w:val="24"/>
+        </w:rPr>
+        <w:t>{{ school.special_education_director.name.full()}}</w:t>
+      </w:r>
+    </w:p>
+    <w:p>
+      <w:pPr>
+        <w:rPr>
+          <w:sz w:val="24"/>
+          <w:szCs w:val="24"/>
+        </w:rPr>
+      </w:pPr>
+      <w:r>
+        <w:rPr>
+          <w:sz w:val="24"/>
+          <w:szCs w:val="24"/>
+        </w:rPr>
+        <w:t xml:space="preserve">{%p </w:t>
+      </w:r>
+      <w:r>
+        <w:rPr>
+          <w:sz w:val="24"/>
+          <w:szCs w:val="24"/>
+        </w:rPr>
+        <w:t>endif</w:t>
+      </w:r>
       <w:bookmarkStart w:id="0" w:name="_GoBack"/>
       <w:bookmarkEnd w:id="0"/>
-    </w:p>
+      <w:r>
+        <w:rPr>
+          <w:sz w:val="24"/>
+          <w:szCs w:val="24"/>
+        </w:rPr>
+        <w:t xml:space="preserve"> %}</w:t>
+      </w:r>
+    </w:p>
+    <w:p/>
     <w:sectPr>
       <w:pgSz w:w="12240" w:h="15840"/>
       <w:pgMar w:top="1440" w:right="1440" w:bottom="1440" w:left="1440" w:header="720" w:footer="720" w:gutter="0"/>
@@ -1002,7 +596,7 @@
 </file>
 
 <file path=word/styles.xml><?xml version="1.0" encoding="utf-8"?>
-<w:styles xmlns:mc="http://schemas.openxmlformats.org/markup-compatibility/2006" xmlns:r="http://schemas.openxmlformats.org/officeDocument/2006/relationships" xmlns:w="http://schemas.openxmlformats.org/wordprocessingml/2006/main" xmlns:w14="http://schemas.microsoft.com/office/word/2010/wordml" xmlns:w15="http://schemas.microsoft.com/office/word/2012/wordml" xmlns:w16cid="http://schemas.microsoft.com/office/word/2016/wordml/cid" xmlns:w16se="http://schemas.microsoft.com/office/word/2015/wordml/symex" mc:Ignorable="w14 w15 w16se w16cid">
+<w:styles xmlns:mc="http://schemas.openxmlformats.org/markup-compatibility/2006" xmlns:r="http://schemas.openxmlformats.org/officeDocument/2006/relationships" xmlns:w="http://schemas.openxmlformats.org/wordprocessingml/2006/main" xmlns:w14="http://schemas.microsoft.com/office/word/2010/wordml" xmlns:w15="http://schemas.microsoft.com/office/word/2012/wordml" xmlns:w16se="http://schemas.microsoft.com/office/word/2015/wordml/symex" mc:Ignorable="w14 w15 w16se">
   <w:docDefaults>
     <w:rPrDefault>
       <w:rPr>
@@ -1018,7 +612,7 @@
       </w:pPr>
     </w:pPrDefault>
   </w:docDefaults>
-  <w:latentStyles w:defLockedState="0" w:defUIPriority="99" w:defSemiHidden="0" w:defUnhideWhenUsed="0" w:defQFormat="0" w:count="377">
+  <w:latentStyles w:defLockedState="0" w:defUIPriority="99" w:defSemiHidden="0" w:defUnhideWhenUsed="0" w:defQFormat="0" w:count="371">
     <w:lsdException w:name="Normal" w:uiPriority="0" w:qFormat="1"/>
     <w:lsdException w:name="heading 1" w:uiPriority="9" w:qFormat="1"/>
     <w:lsdException w:name="heading 2" w:semiHidden="1" w:uiPriority="9" w:unhideWhenUsed="1" w:qFormat="1"/>
@@ -1166,8 +760,11 @@
     <w:lsdException w:name="Table 3D effects 3" w:semiHidden="1" w:unhideWhenUsed="1"/>
     <w:lsdException w:name="Table Contemporary" w:semiHidden="1" w:unhideWhenUsed="1"/>
     <w:lsdException w:name="Table Elegant" w:semiHidden="1" w:unhideWhenUsed="1"/>
+    <w:lsdException w:name="Table Professional" w:semiHidden="1" w:unhideWhenUsed="1"/>
     <w:lsdException w:name="Table Subtle 1" w:semiHidden="1" w:unhideWhenUsed="1"/>
     <w:lsdException w:name="Table Subtle 2" w:semiHidden="1" w:unhideWhenUsed="1"/>
+    <w:lsdException w:name="Table Web 1" w:semiHidden="1" w:unhideWhenUsed="1"/>
+    <w:lsdException w:name="Table Web 2" w:semiHidden="1" w:unhideWhenUsed="1"/>
     <w:lsdException w:name="Table Web 3" w:semiHidden="1" w:unhideWhenUsed="1"/>
     <w:lsdException w:name="Balloon Text" w:semiHidden="1" w:unhideWhenUsed="1"/>
     <w:lsdException w:name="Table Grid" w:uiPriority="39"/>
@@ -1387,12 +984,6 @@
     <w:lsdException w:name="List Table 5 Dark Accent 6" w:uiPriority="50"/>
     <w:lsdException w:name="List Table 6 Colorful Accent 6" w:uiPriority="51"/>
     <w:lsdException w:name="List Table 7 Colorful Accent 6" w:uiPriority="52"/>
-    <w:lsdException w:name="Mention" w:semiHidden="1" w:unhideWhenUsed="1"/>
-    <w:lsdException w:name="Smart Hyperlink" w:semiHidden="1" w:unhideWhenUsed="1"/>
-    <w:lsdException w:name="Hashtag" w:semiHidden="1" w:unhideWhenUsed="1"/>
-    <w:lsdException w:name="Unresolved Mention" w:semiHidden="1" w:unhideWhenUsed="1"/>
-    <w:lsdException w:name="Smart Link" w:semiHidden="1" w:unhideWhenUsed="1"/>
-    <w:lsdException w:name="Smart Link Error" w:semiHidden="1" w:unhideWhenUsed="1"/>
   </w:latentStyles>
   <w:style w:type="paragraph" w:default="1" w:styleId="Normal">
     <w:name w:val="Normal"/>

</xml_diff>

<commit_message>
Improve intro screen and tweak some common screens
</commit_message>
<xml_diff>
--- a/docassemble/StudentEvaluations/data/templates/educational_evaluations_entire_record_request_template.docx
+++ b/docassemble/StudentEvaluations/data/templates/educational_evaluations_entire_record_request_template.docx
@@ -513,7 +513,7 @@
           <w:sz w:val="24"/>
           <w:szCs w:val="24"/>
         </w:rPr>
-        <w:t>{%p if school.special_education_director.requestor_knows_name %}</w:t>
+        <w:t>{%p if knows_special_education_director_name %}</w:t>
       </w:r>
     </w:p>
     <w:p>
@@ -550,41 +550,56 @@
           <w:sz w:val="24"/>
           <w:szCs w:val="24"/>
         </w:rPr>
-        <w:t>{{ school.special_education_director.name.full()}}</w:t>
-      </w:r>
-    </w:p>
-    <w:p>
-      <w:pPr>
-        <w:rPr>
-          <w:sz w:val="24"/>
-          <w:szCs w:val="24"/>
-        </w:rPr>
-      </w:pPr>
-      <w:r>
-        <w:rPr>
-          <w:sz w:val="24"/>
-          <w:szCs w:val="24"/>
-        </w:rPr>
-        <w:t xml:space="preserve">{%p </w:t>
-      </w:r>
-      <w:r>
-        <w:rPr>
-          <w:sz w:val="24"/>
-          <w:szCs w:val="24"/>
-        </w:rPr>
-        <w:t>endif</w:t>
+        <w:t xml:space="preserve">{# </w:t>
+      </w:r>
+      <w:r>
+        <w:rPr>
+          <w:sz w:val="24"/>
+          <w:szCs w:val="24"/>
+        </w:rPr>
+        <w:t>{{ school.special_education_director.name.full()</w:t>
+      </w:r>
+      <w:r>
+        <w:rPr>
+          <w:sz w:val="24"/>
+          <w:szCs w:val="24"/>
+        </w:rPr>
+        <w:t xml:space="preserve"> </w:t>
+      </w:r>
+      <w:r>
+        <w:rPr>
+          <w:sz w:val="24"/>
+          <w:szCs w:val="24"/>
+        </w:rPr>
+        <w:t>}}</w:t>
+      </w:r>
+      <w:r>
+        <w:rPr>
+          <w:sz w:val="24"/>
+          <w:szCs w:val="24"/>
+        </w:rPr>
+        <w:t xml:space="preserve"> #}</w:t>
       </w:r>
       <w:bookmarkStart w:id="0" w:name="_GoBack"/>
       <w:bookmarkEnd w:id="0"/>
-      <w:r>
-        <w:rPr>
-          <w:sz w:val="24"/>
-          <w:szCs w:val="24"/>
-        </w:rPr>
-        <w:t xml:space="preserve"> %}</w:t>
-      </w:r>
-    </w:p>
-    <w:p/>
+    </w:p>
+    <w:p>
+      <w:pPr>
+        <w:rPr>
+          <w:sz w:val="24"/>
+          <w:szCs w:val="24"/>
+        </w:rPr>
+      </w:pPr>
+    </w:p>
+    <w:p>
+      <w:r>
+        <w:rPr>
+          <w:sz w:val="24"/>
+          <w:szCs w:val="24"/>
+        </w:rPr>
+        <w:t>{%p endif %}</w:t>
+      </w:r>
+    </w:p>
     <w:sectPr>
       <w:pgSz w:w="12240" w:h="15840"/>
       <w:pgMar w:top="1440" w:right="1440" w:bottom="1440" w:left="1440" w:header="720" w:footer="720" w:gutter="0"/>

</xml_diff>